<commit_message>
Actualización y corrección en el modulo de estadisticas
</commit_message>
<xml_diff>
--- a/templates/plantilla_ptc.docx
+++ b/templates/plantilla_ptc.docx
@@ -2184,890 +2184,6 @@
         </w:rPr>
       </w:pPr>
     </w:p>
-    <w:tbl>
-      <w:tblPr>
-        <w:tblStyle w:val="Tablaconcuadrcula"/>
-        <w:tblW w:w="0" w:type="auto"/>
-        <w:jc w:val="center"/>
-        <w:tblBorders>
-          <w:top w:val="none" w:sz="0" w:space="0" w:color="auto"/>
-          <w:left w:val="none" w:sz="0" w:space="0" w:color="auto"/>
-          <w:bottom w:val="none" w:sz="0" w:space="0" w:color="auto"/>
-          <w:right w:val="none" w:sz="0" w:space="0" w:color="auto"/>
-          <w:insideH w:val="none" w:sz="0" w:space="0" w:color="auto"/>
-          <w:insideV w:val="none" w:sz="0" w:space="0" w:color="auto"/>
-        </w:tblBorders>
-        <w:tblLook w:val="04A0" w:firstRow="1" w:lastRow="0" w:firstColumn="1" w:lastColumn="0" w:noHBand="0" w:noVBand="1"/>
-      </w:tblPr>
-      <w:tblGrid>
-        <w:gridCol w:w="2886"/>
-        <w:gridCol w:w="1747"/>
-        <w:gridCol w:w="283"/>
-        <w:gridCol w:w="2619"/>
-        <w:gridCol w:w="1740"/>
-        <w:gridCol w:w="280"/>
-        <w:gridCol w:w="2530"/>
-        <w:gridCol w:w="1715"/>
-      </w:tblGrid>
-      <w:tr>
-        <w:trPr>
-          <w:jc w:val="center"/>
-        </w:trPr>
-        <w:tc>
-          <w:tcPr>
-            <w:tcW w:w="2264" w:type="dxa"/>
-          </w:tcPr>
-          <w:p>
-            <w:pPr>
-              <w:jc w:val="center"/>
-              <w:rPr>
-                <w:rFonts w:ascii="Arial" w:hAnsi="Arial" w:cs="Arial"/>
-                <w:b/>
-                <w:sz w:val="16"/>
-                <w:szCs w:val="16"/>
-                <w:lang w:val="es-ES_tradnl"/>
-              </w:rPr>
-            </w:pPr>
-            <w:r>
-              <w:rPr>
-                <w:rFonts w:ascii="Arial" w:hAnsi="Arial" w:cs="Arial"/>
-                <w:b/>
-                <w:sz w:val="16"/>
-                <w:szCs w:val="16"/>
-                <w:lang w:val="es-ES_tradnl"/>
-              </w:rPr>
-              <w:t>SOLICITA</w:t>
-            </w:r>
-          </w:p>
-        </w:tc>
-        <w:tc>
-          <w:tcPr>
-            <w:tcW w:w="1848" w:type="dxa"/>
-          </w:tcPr>
-          <w:p>
-            <w:pPr>
-              <w:jc w:val="both"/>
-              <w:rPr>
-                <w:rFonts w:ascii="Arial" w:hAnsi="Arial" w:cs="Arial"/>
-                <w:b/>
-                <w:sz w:val="16"/>
-                <w:szCs w:val="16"/>
-                <w:lang w:val="es-ES_tradnl"/>
-              </w:rPr>
-            </w:pPr>
-          </w:p>
-        </w:tc>
-        <w:tc>
-          <w:tcPr>
-            <w:tcW w:w="289" w:type="dxa"/>
-          </w:tcPr>
-          <w:p>
-            <w:pPr>
-              <w:jc w:val="both"/>
-              <w:rPr>
-                <w:rFonts w:ascii="Arial" w:hAnsi="Arial" w:cs="Arial"/>
-                <w:b/>
-                <w:sz w:val="16"/>
-                <w:szCs w:val="16"/>
-                <w:lang w:val="es-ES_tradnl"/>
-              </w:rPr>
-            </w:pPr>
-          </w:p>
-        </w:tc>
-        <w:tc>
-          <w:tcPr>
-            <w:tcW w:w="2085" w:type="dxa"/>
-          </w:tcPr>
-          <w:p>
-            <w:pPr>
-              <w:jc w:val="center"/>
-              <w:rPr>
-                <w:rFonts w:ascii="Arial" w:hAnsi="Arial" w:cs="Arial"/>
-                <w:b/>
-                <w:sz w:val="16"/>
-                <w:szCs w:val="16"/>
-                <w:lang w:val="es-ES_tradnl"/>
-              </w:rPr>
-            </w:pPr>
-            <w:r>
-              <w:rPr>
-                <w:rFonts w:ascii="Arial" w:hAnsi="Arial" w:cs="Arial"/>
-                <w:b/>
-                <w:sz w:val="16"/>
-                <w:szCs w:val="16"/>
-                <w:lang w:val="es-ES_tradnl"/>
-              </w:rPr>
-              <w:t>REVISA</w:t>
-            </w:r>
-          </w:p>
-        </w:tc>
-        <w:tc>
-          <w:tcPr>
-            <w:tcW w:w="1841" w:type="dxa"/>
-          </w:tcPr>
-          <w:p>
-            <w:pPr>
-              <w:jc w:val="both"/>
-              <w:rPr>
-                <w:rFonts w:ascii="Arial" w:hAnsi="Arial" w:cs="Arial"/>
-                <w:b/>
-                <w:sz w:val="16"/>
-                <w:szCs w:val="16"/>
-                <w:lang w:val="es-ES_tradnl"/>
-              </w:rPr>
-            </w:pPr>
-          </w:p>
-        </w:tc>
-        <w:tc>
-          <w:tcPr>
-            <w:tcW w:w="286" w:type="dxa"/>
-          </w:tcPr>
-          <w:p>
-            <w:pPr>
-              <w:jc w:val="both"/>
-              <w:rPr>
-                <w:rFonts w:ascii="Arial" w:hAnsi="Arial" w:cs="Arial"/>
-                <w:b/>
-                <w:sz w:val="16"/>
-                <w:szCs w:val="16"/>
-                <w:lang w:val="es-ES_tradnl"/>
-              </w:rPr>
-            </w:pPr>
-          </w:p>
-        </w:tc>
-        <w:tc>
-          <w:tcPr>
-            <w:tcW w:w="2085" w:type="dxa"/>
-          </w:tcPr>
-          <w:p>
-            <w:pPr>
-              <w:jc w:val="center"/>
-              <w:rPr>
-                <w:rFonts w:ascii="Arial" w:hAnsi="Arial" w:cs="Arial"/>
-                <w:b/>
-                <w:sz w:val="16"/>
-                <w:szCs w:val="16"/>
-                <w:lang w:val="es-ES_tradnl"/>
-              </w:rPr>
-            </w:pPr>
-            <w:r>
-              <w:rPr>
-                <w:rFonts w:ascii="Arial" w:hAnsi="Arial" w:cs="Arial"/>
-                <w:b/>
-                <w:sz w:val="16"/>
-                <w:szCs w:val="16"/>
-                <w:lang w:val="es-ES_tradnl"/>
-              </w:rPr>
-              <w:t>AUTORIZA</w:t>
-            </w:r>
-          </w:p>
-        </w:tc>
-        <w:tc>
-          <w:tcPr>
-            <w:tcW w:w="1813" w:type="dxa"/>
-          </w:tcPr>
-          <w:p>
-            <w:pPr>
-              <w:jc w:val="both"/>
-              <w:rPr>
-                <w:rFonts w:ascii="Arial" w:hAnsi="Arial" w:cs="Arial"/>
-                <w:b/>
-                <w:sz w:val="16"/>
-                <w:szCs w:val="16"/>
-                <w:lang w:val="es-ES_tradnl"/>
-              </w:rPr>
-            </w:pPr>
-          </w:p>
-        </w:tc>
-      </w:tr>
-      <w:tr>
-        <w:trPr>
-          <w:trHeight w:val="748"/>
-          <w:jc w:val="center"/>
-        </w:trPr>
-        <w:tc>
-          <w:tcPr>
-            <w:tcW w:w="2264" w:type="dxa"/>
-          </w:tcPr>
-          <w:p>
-            <w:pPr>
-              <w:jc w:val="both"/>
-              <w:rPr>
-                <w:rFonts w:ascii="Arial" w:hAnsi="Arial" w:cs="Arial"/>
-                <w:sz w:val="16"/>
-                <w:szCs w:val="16"/>
-                <w:lang w:val="es-ES_tradnl"/>
-              </w:rPr>
-            </w:pPr>
-          </w:p>
-        </w:tc>
-        <w:tc>
-          <w:tcPr>
-            <w:tcW w:w="1848" w:type="dxa"/>
-          </w:tcPr>
-          <w:p>
-            <w:pPr>
-              <w:jc w:val="both"/>
-              <w:rPr>
-                <w:rFonts w:ascii="Arial" w:hAnsi="Arial" w:cs="Arial"/>
-                <w:sz w:val="16"/>
-                <w:szCs w:val="16"/>
-                <w:lang w:val="es-ES_tradnl"/>
-              </w:rPr>
-            </w:pPr>
-          </w:p>
-        </w:tc>
-        <w:tc>
-          <w:tcPr>
-            <w:tcW w:w="289" w:type="dxa"/>
-          </w:tcPr>
-          <w:p>
-            <w:pPr>
-              <w:jc w:val="both"/>
-              <w:rPr>
-                <w:rFonts w:ascii="Arial" w:hAnsi="Arial" w:cs="Arial"/>
-                <w:sz w:val="16"/>
-                <w:szCs w:val="16"/>
-                <w:lang w:val="es-ES_tradnl"/>
-              </w:rPr>
-            </w:pPr>
-          </w:p>
-        </w:tc>
-        <w:tc>
-          <w:tcPr>
-            <w:tcW w:w="2085" w:type="dxa"/>
-          </w:tcPr>
-          <w:p>
-            <w:pPr>
-              <w:jc w:val="both"/>
-              <w:rPr>
-                <w:rFonts w:ascii="Arial" w:hAnsi="Arial" w:cs="Arial"/>
-                <w:sz w:val="16"/>
-                <w:szCs w:val="16"/>
-                <w:lang w:val="es-ES_tradnl"/>
-              </w:rPr>
-            </w:pPr>
-          </w:p>
-        </w:tc>
-        <w:tc>
-          <w:tcPr>
-            <w:tcW w:w="1841" w:type="dxa"/>
-          </w:tcPr>
-          <w:p>
-            <w:pPr>
-              <w:jc w:val="both"/>
-              <w:rPr>
-                <w:rFonts w:ascii="Arial" w:hAnsi="Arial" w:cs="Arial"/>
-                <w:sz w:val="16"/>
-                <w:szCs w:val="16"/>
-                <w:lang w:val="es-ES_tradnl"/>
-              </w:rPr>
-            </w:pPr>
-          </w:p>
-        </w:tc>
-        <w:tc>
-          <w:tcPr>
-            <w:tcW w:w="286" w:type="dxa"/>
-          </w:tcPr>
-          <w:p>
-            <w:pPr>
-              <w:jc w:val="both"/>
-              <w:rPr>
-                <w:rFonts w:ascii="Arial" w:hAnsi="Arial" w:cs="Arial"/>
-                <w:sz w:val="16"/>
-                <w:szCs w:val="16"/>
-                <w:lang w:val="es-ES_tradnl"/>
-              </w:rPr>
-            </w:pPr>
-          </w:p>
-        </w:tc>
-        <w:tc>
-          <w:tcPr>
-            <w:tcW w:w="2085" w:type="dxa"/>
-          </w:tcPr>
-          <w:p>
-            <w:pPr>
-              <w:jc w:val="both"/>
-              <w:rPr>
-                <w:rFonts w:ascii="Arial" w:hAnsi="Arial" w:cs="Arial"/>
-                <w:sz w:val="16"/>
-                <w:szCs w:val="16"/>
-                <w:lang w:val="es-ES_tradnl"/>
-              </w:rPr>
-            </w:pPr>
-          </w:p>
-        </w:tc>
-        <w:tc>
-          <w:tcPr>
-            <w:tcW w:w="1813" w:type="dxa"/>
-          </w:tcPr>
-          <w:p>
-            <w:pPr>
-              <w:jc w:val="both"/>
-              <w:rPr>
-                <w:rFonts w:ascii="Arial" w:hAnsi="Arial" w:cs="Arial"/>
-                <w:sz w:val="16"/>
-                <w:szCs w:val="16"/>
-                <w:lang w:val="es-ES_tradnl"/>
-              </w:rPr>
-            </w:pPr>
-          </w:p>
-        </w:tc>
-      </w:tr>
-      <w:tr>
-        <w:trPr>
-          <w:jc w:val="center"/>
-        </w:trPr>
-        <w:tc>
-          <w:tcPr>
-            <w:tcW w:w="2264" w:type="dxa"/>
-          </w:tcPr>
-          <w:p>
-            <w:pPr>
-              <w:jc w:val="both"/>
-              <w:rPr>
-                <w:rFonts w:ascii="Arial" w:hAnsi="Arial" w:cs="Arial"/>
-                <w:sz w:val="16"/>
-                <w:szCs w:val="16"/>
-                <w:lang w:val="es-ES_tradnl"/>
-              </w:rPr>
-            </w:pPr>
-            <w:r>
-              <w:rPr>
-                <w:rFonts w:ascii="Arial" w:hAnsi="Arial" w:cs="Arial"/>
-                <w:sz w:val="16"/>
-                <w:szCs w:val="16"/>
-                <w:lang w:val="es-ES_tradnl"/>
-              </w:rPr>
-              <w:t>______________________________</w:t>
-            </w:r>
-          </w:p>
-        </w:tc>
-        <w:tc>
-          <w:tcPr>
-            <w:tcW w:w="1848" w:type="dxa"/>
-          </w:tcPr>
-          <w:p>
-            <w:pPr>
-              <w:jc w:val="both"/>
-              <w:rPr>
-                <w:rFonts w:ascii="Arial" w:hAnsi="Arial" w:cs="Arial"/>
-                <w:sz w:val="16"/>
-                <w:szCs w:val="16"/>
-                <w:lang w:val="es-ES_tradnl"/>
-              </w:rPr>
-            </w:pPr>
-          </w:p>
-        </w:tc>
-        <w:tc>
-          <w:tcPr>
-            <w:tcW w:w="289" w:type="dxa"/>
-          </w:tcPr>
-          <w:p>
-            <w:pPr>
-              <w:jc w:val="both"/>
-              <w:rPr>
-                <w:rFonts w:ascii="Arial" w:hAnsi="Arial" w:cs="Arial"/>
-                <w:sz w:val="16"/>
-                <w:szCs w:val="16"/>
-                <w:lang w:val="es-ES_tradnl"/>
-              </w:rPr>
-            </w:pPr>
-          </w:p>
-        </w:tc>
-        <w:tc>
-          <w:tcPr>
-            <w:tcW w:w="2085" w:type="dxa"/>
-          </w:tcPr>
-          <w:p>
-            <w:pPr>
-              <w:jc w:val="both"/>
-              <w:rPr>
-                <w:rFonts w:ascii="Arial" w:hAnsi="Arial" w:cs="Arial"/>
-                <w:sz w:val="16"/>
-                <w:szCs w:val="16"/>
-                <w:lang w:val="es-ES_tradnl"/>
-              </w:rPr>
-            </w:pPr>
-            <w:r>
-              <w:rPr>
-                <w:rFonts w:ascii="Arial" w:hAnsi="Arial" w:cs="Arial"/>
-                <w:sz w:val="16"/>
-                <w:szCs w:val="16"/>
-                <w:lang w:val="es-ES_tradnl"/>
-              </w:rPr>
-              <w:t>___________________________</w:t>
-            </w:r>
-          </w:p>
-        </w:tc>
-        <w:tc>
-          <w:tcPr>
-            <w:tcW w:w="1841" w:type="dxa"/>
-          </w:tcPr>
-          <w:p>
-            <w:pPr>
-              <w:jc w:val="both"/>
-              <w:rPr>
-                <w:rFonts w:ascii="Arial" w:hAnsi="Arial" w:cs="Arial"/>
-                <w:sz w:val="16"/>
-                <w:szCs w:val="16"/>
-                <w:lang w:val="es-ES_tradnl"/>
-              </w:rPr>
-            </w:pPr>
-          </w:p>
-        </w:tc>
-        <w:tc>
-          <w:tcPr>
-            <w:tcW w:w="286" w:type="dxa"/>
-          </w:tcPr>
-          <w:p>
-            <w:pPr>
-              <w:jc w:val="both"/>
-              <w:rPr>
-                <w:rFonts w:ascii="Arial" w:hAnsi="Arial" w:cs="Arial"/>
-                <w:sz w:val="16"/>
-                <w:szCs w:val="16"/>
-                <w:lang w:val="es-ES_tradnl"/>
-              </w:rPr>
-            </w:pPr>
-          </w:p>
-        </w:tc>
-        <w:tc>
-          <w:tcPr>
-            <w:tcW w:w="2085" w:type="dxa"/>
-          </w:tcPr>
-          <w:p>
-            <w:pPr>
-              <w:jc w:val="both"/>
-              <w:rPr>
-                <w:rFonts w:ascii="Arial" w:hAnsi="Arial" w:cs="Arial"/>
-                <w:sz w:val="16"/>
-                <w:szCs w:val="16"/>
-                <w:lang w:val="es-ES_tradnl"/>
-              </w:rPr>
-            </w:pPr>
-            <w:r>
-              <w:rPr>
-                <w:rFonts w:ascii="Arial" w:hAnsi="Arial" w:cs="Arial"/>
-                <w:sz w:val="16"/>
-                <w:szCs w:val="16"/>
-                <w:lang w:val="es-ES_tradnl"/>
-              </w:rPr>
-              <w:t>__________________________</w:t>
-            </w:r>
-          </w:p>
-        </w:tc>
-        <w:tc>
-          <w:tcPr>
-            <w:tcW w:w="1813" w:type="dxa"/>
-          </w:tcPr>
-          <w:p>
-            <w:pPr>
-              <w:jc w:val="both"/>
-              <w:rPr>
-                <w:rFonts w:ascii="Arial" w:hAnsi="Arial" w:cs="Arial"/>
-                <w:sz w:val="16"/>
-                <w:szCs w:val="16"/>
-                <w:lang w:val="es-ES_tradnl"/>
-              </w:rPr>
-            </w:pPr>
-          </w:p>
-        </w:tc>
-      </w:tr>
-      <w:tr>
-        <w:trPr>
-          <w:jc w:val="center"/>
-        </w:trPr>
-        <w:tc>
-          <w:tcPr>
-            <w:tcW w:w="2264" w:type="dxa"/>
-          </w:tcPr>
-          <w:p>
-            <w:pPr>
-              <w:jc w:val="both"/>
-              <w:rPr>
-                <w:rFonts w:ascii="Arial" w:hAnsi="Arial" w:cs="Arial"/>
-                <w:sz w:val="16"/>
-                <w:szCs w:val="16"/>
-                <w:lang w:val="es-ES_tradnl"/>
-              </w:rPr>
-            </w:pPr>
-            <w:r>
-              <w:rPr>
-                <w:rFonts w:ascii="Arial" w:hAnsi="Arial" w:cs="Arial"/>
-                <w:sz w:val="16"/>
-                <w:szCs w:val="16"/>
-                <w:lang w:val="es-ES_tradnl"/>
-              </w:rPr>
-              <w:t xml:space="preserve">NOMBRE Y FIRMA  </w:t>
-            </w:r>
-          </w:p>
-          <w:p>
-            <w:pPr>
-              <w:jc w:val="both"/>
-              <w:rPr>
-                <w:rFonts w:ascii="Arial" w:hAnsi="Arial" w:cs="Arial"/>
-                <w:sz w:val="16"/>
-                <w:szCs w:val="16"/>
-                <w:lang w:val="es-ES_tradnl"/>
-              </w:rPr>
-            </w:pPr>
-            <w:r>
-              <w:rPr>
-                <w:rFonts w:ascii="Arial" w:hAnsi="Arial" w:cs="Arial"/>
-                <w:sz w:val="16"/>
-                <w:szCs w:val="16"/>
-                <w:lang w:val="es-ES_tradnl"/>
-              </w:rPr>
-              <w:t>DIRECTOR DE LA UC</w:t>
-            </w:r>
-          </w:p>
-        </w:tc>
-        <w:tc>
-          <w:tcPr>
-            <w:tcW w:w="1848" w:type="dxa"/>
-          </w:tcPr>
-          <w:p>
-            <w:pPr>
-              <w:jc w:val="center"/>
-              <w:rPr>
-                <w:rFonts w:ascii="Arial" w:hAnsi="Arial" w:cs="Arial"/>
-                <w:sz w:val="16"/>
-                <w:szCs w:val="16"/>
-                <w:lang w:val="es-ES_tradnl"/>
-              </w:rPr>
-            </w:pPr>
-            <w:r>
-              <w:rPr>
-                <w:rFonts w:ascii="Arial" w:hAnsi="Arial" w:cs="Arial"/>
-                <w:sz w:val="16"/>
-                <w:szCs w:val="16"/>
-                <w:lang w:val="es-ES_tradnl"/>
-              </w:rPr>
-              <w:t>SELLO</w:t>
-            </w:r>
-          </w:p>
-        </w:tc>
-        <w:tc>
-          <w:tcPr>
-            <w:tcW w:w="289" w:type="dxa"/>
-          </w:tcPr>
-          <w:p>
-            <w:pPr>
-              <w:jc w:val="both"/>
-              <w:rPr>
-                <w:rFonts w:ascii="Arial" w:hAnsi="Arial" w:cs="Arial"/>
-                <w:sz w:val="16"/>
-                <w:szCs w:val="16"/>
-                <w:lang w:val="es-ES_tradnl"/>
-              </w:rPr>
-            </w:pPr>
-          </w:p>
-        </w:tc>
-        <w:tc>
-          <w:tcPr>
-            <w:tcW w:w="2085" w:type="dxa"/>
-          </w:tcPr>
-          <w:p>
-            <w:pPr>
-              <w:jc w:val="both"/>
-              <w:rPr>
-                <w:rFonts w:ascii="Arial" w:hAnsi="Arial" w:cs="Arial"/>
-                <w:sz w:val="16"/>
-                <w:szCs w:val="16"/>
-                <w:lang w:val="es-ES_tradnl"/>
-              </w:rPr>
-            </w:pPr>
-            <w:r>
-              <w:rPr>
-                <w:rFonts w:ascii="Arial" w:hAnsi="Arial" w:cs="Arial"/>
-                <w:sz w:val="16"/>
-                <w:szCs w:val="16"/>
-                <w:lang w:val="es-ES_tradnl"/>
-              </w:rPr>
-              <w:t xml:space="preserve">NOMBRE Y FIRMA </w:t>
-            </w:r>
-          </w:p>
-          <w:p>
-            <w:pPr>
-              <w:jc w:val="both"/>
-              <w:rPr>
-                <w:rFonts w:ascii="Arial" w:hAnsi="Arial" w:cs="Arial"/>
-                <w:sz w:val="16"/>
-                <w:szCs w:val="16"/>
-                <w:lang w:val="es-ES_tradnl"/>
-              </w:rPr>
-            </w:pPr>
-            <w:r>
-              <w:rPr>
-                <w:rFonts w:ascii="Arial" w:hAnsi="Arial" w:cs="Arial"/>
-                <w:sz w:val="16"/>
-                <w:szCs w:val="16"/>
-                <w:lang w:val="es-ES_tradnl"/>
-              </w:rPr>
-              <w:t>DE LA DIRECTORA DE LA DTA</w:t>
-            </w:r>
-          </w:p>
-        </w:tc>
-        <w:tc>
-          <w:tcPr>
-            <w:tcW w:w="1841" w:type="dxa"/>
-          </w:tcPr>
-          <w:p>
-            <w:pPr>
-              <w:jc w:val="center"/>
-              <w:rPr>
-                <w:rFonts w:ascii="Arial" w:hAnsi="Arial" w:cs="Arial"/>
-                <w:sz w:val="16"/>
-                <w:szCs w:val="16"/>
-                <w:lang w:val="es-ES_tradnl"/>
-              </w:rPr>
-            </w:pPr>
-            <w:r>
-              <w:rPr>
-                <w:rFonts w:ascii="Arial" w:hAnsi="Arial" w:cs="Arial"/>
-                <w:sz w:val="16"/>
-                <w:szCs w:val="16"/>
-                <w:lang w:val="es-ES_tradnl"/>
-              </w:rPr>
-              <w:t>SELLO</w:t>
-            </w:r>
-          </w:p>
-        </w:tc>
-        <w:tc>
-          <w:tcPr>
-            <w:tcW w:w="286" w:type="dxa"/>
-          </w:tcPr>
-          <w:p>
-            <w:pPr>
-              <w:jc w:val="both"/>
-              <w:rPr>
-                <w:rFonts w:ascii="Arial" w:hAnsi="Arial" w:cs="Arial"/>
-                <w:sz w:val="16"/>
-                <w:szCs w:val="16"/>
-                <w:lang w:val="es-ES_tradnl"/>
-              </w:rPr>
-            </w:pPr>
-          </w:p>
-        </w:tc>
-        <w:tc>
-          <w:tcPr>
-            <w:tcW w:w="2085" w:type="dxa"/>
-          </w:tcPr>
-          <w:p>
-            <w:pPr>
-              <w:jc w:val="both"/>
-              <w:rPr>
-                <w:rFonts w:ascii="Arial" w:hAnsi="Arial" w:cs="Arial"/>
-                <w:sz w:val="16"/>
-                <w:szCs w:val="16"/>
-                <w:lang w:val="es-ES_tradnl"/>
-              </w:rPr>
-            </w:pPr>
-            <w:r>
-              <w:rPr>
-                <w:rFonts w:ascii="Arial" w:hAnsi="Arial" w:cs="Arial"/>
-                <w:sz w:val="16"/>
-                <w:szCs w:val="16"/>
-                <w:lang w:val="es-ES_tradnl"/>
-              </w:rPr>
-              <w:t xml:space="preserve">NOMBRE Y FIRMA </w:t>
-            </w:r>
-          </w:p>
-          <w:p>
-            <w:pPr>
-              <w:jc w:val="both"/>
-              <w:rPr>
-                <w:rFonts w:ascii="Arial" w:hAnsi="Arial" w:cs="Arial"/>
-                <w:sz w:val="16"/>
-                <w:szCs w:val="16"/>
-                <w:lang w:val="es-ES_tradnl"/>
-              </w:rPr>
-            </w:pPr>
-            <w:r>
-              <w:rPr>
-                <w:rFonts w:ascii="Arial" w:hAnsi="Arial" w:cs="Arial"/>
-                <w:sz w:val="16"/>
-                <w:szCs w:val="16"/>
-                <w:lang w:val="es-ES_tradnl"/>
-              </w:rPr>
-              <w:t>DE LA DIRECTORA GENERAL</w:t>
-            </w:r>
-          </w:p>
-        </w:tc>
-        <w:tc>
-          <w:tcPr>
-            <w:tcW w:w="1813" w:type="dxa"/>
-          </w:tcPr>
-          <w:p>
-            <w:pPr>
-              <w:jc w:val="center"/>
-              <w:rPr>
-                <w:rFonts w:ascii="Arial" w:hAnsi="Arial" w:cs="Arial"/>
-                <w:sz w:val="16"/>
-                <w:szCs w:val="16"/>
-                <w:lang w:val="es-ES_tradnl"/>
-              </w:rPr>
-            </w:pPr>
-            <w:r>
-              <w:rPr>
-                <w:rFonts w:ascii="Arial" w:hAnsi="Arial" w:cs="Arial"/>
-                <w:sz w:val="16"/>
-                <w:szCs w:val="16"/>
-                <w:lang w:val="es-ES_tradnl"/>
-              </w:rPr>
-              <w:t>SELLO</w:t>
-            </w:r>
-          </w:p>
-        </w:tc>
-      </w:tr>
-      <w:tr>
-        <w:trPr>
-          <w:jc w:val="center"/>
-        </w:trPr>
-        <w:tc>
-          <w:tcPr>
-            <w:tcW w:w="2264" w:type="dxa"/>
-          </w:tcPr>
-          <w:p>
-            <w:pPr>
-              <w:jc w:val="both"/>
-              <w:rPr>
-                <w:rFonts w:ascii="Arial" w:hAnsi="Arial" w:cs="Arial"/>
-                <w:sz w:val="16"/>
-                <w:szCs w:val="16"/>
-                <w:lang w:val="es-ES_tradnl"/>
-              </w:rPr>
-            </w:pPr>
-          </w:p>
-        </w:tc>
-        <w:tc>
-          <w:tcPr>
-            <w:tcW w:w="1848" w:type="dxa"/>
-          </w:tcPr>
-          <w:p>
-            <w:pPr>
-              <w:jc w:val="both"/>
-              <w:rPr>
-                <w:rFonts w:ascii="Arial" w:hAnsi="Arial" w:cs="Arial"/>
-                <w:sz w:val="16"/>
-                <w:szCs w:val="16"/>
-                <w:lang w:val="es-ES_tradnl"/>
-              </w:rPr>
-            </w:pPr>
-          </w:p>
-        </w:tc>
-        <w:tc>
-          <w:tcPr>
-            <w:tcW w:w="289" w:type="dxa"/>
-          </w:tcPr>
-          <w:p>
-            <w:pPr>
-              <w:jc w:val="both"/>
-              <w:rPr>
-                <w:rFonts w:ascii="Arial" w:hAnsi="Arial" w:cs="Arial"/>
-                <w:sz w:val="16"/>
-                <w:szCs w:val="16"/>
-                <w:lang w:val="es-ES_tradnl"/>
-              </w:rPr>
-            </w:pPr>
-          </w:p>
-        </w:tc>
-        <w:tc>
-          <w:tcPr>
-            <w:tcW w:w="2085" w:type="dxa"/>
-          </w:tcPr>
-          <w:p>
-            <w:pPr>
-              <w:jc w:val="both"/>
-              <w:rPr>
-                <w:rFonts w:ascii="Arial" w:hAnsi="Arial" w:cs="Arial"/>
-                <w:sz w:val="16"/>
-                <w:szCs w:val="16"/>
-                <w:lang w:val="es-ES_tradnl"/>
-              </w:rPr>
-            </w:pPr>
-          </w:p>
-        </w:tc>
-        <w:tc>
-          <w:tcPr>
-            <w:tcW w:w="1841" w:type="dxa"/>
-          </w:tcPr>
-          <w:p>
-            <w:pPr>
-              <w:jc w:val="both"/>
-              <w:rPr>
-                <w:rFonts w:ascii="Arial" w:hAnsi="Arial" w:cs="Arial"/>
-                <w:sz w:val="16"/>
-                <w:szCs w:val="16"/>
-                <w:lang w:val="es-ES_tradnl"/>
-              </w:rPr>
-            </w:pPr>
-          </w:p>
-        </w:tc>
-        <w:tc>
-          <w:tcPr>
-            <w:tcW w:w="286" w:type="dxa"/>
-          </w:tcPr>
-          <w:p>
-            <w:pPr>
-              <w:jc w:val="both"/>
-              <w:rPr>
-                <w:rFonts w:ascii="Arial" w:hAnsi="Arial" w:cs="Arial"/>
-                <w:sz w:val="16"/>
-                <w:szCs w:val="16"/>
-                <w:lang w:val="es-ES_tradnl"/>
-              </w:rPr>
-            </w:pPr>
-          </w:p>
-        </w:tc>
-        <w:tc>
-          <w:tcPr>
-            <w:tcW w:w="2085" w:type="dxa"/>
-          </w:tcPr>
-          <w:p>
-            <w:pPr>
-              <w:jc w:val="both"/>
-              <w:rPr>
-                <w:rFonts w:ascii="Arial" w:hAnsi="Arial" w:cs="Arial"/>
-                <w:sz w:val="16"/>
-                <w:szCs w:val="16"/>
-                <w:lang w:val="es-ES_tradnl"/>
-              </w:rPr>
-            </w:pPr>
-          </w:p>
-        </w:tc>
-        <w:tc>
-          <w:tcPr>
-            <w:tcW w:w="1813" w:type="dxa"/>
-          </w:tcPr>
-          <w:p>
-            <w:pPr>
-              <w:jc w:val="both"/>
-              <w:rPr>
-                <w:rFonts w:ascii="Arial" w:hAnsi="Arial" w:cs="Arial"/>
-                <w:sz w:val="16"/>
-                <w:szCs w:val="16"/>
-                <w:lang w:val="es-ES_tradnl"/>
-              </w:rPr>
-            </w:pPr>
-          </w:p>
-        </w:tc>
-      </w:tr>
-    </w:tbl>
-    <w:p>
-      <w:pPr>
-        <w:spacing w:after="160" w:line="259" w:lineRule="auto"/>
-        <w:rPr>
-          <w:rFonts w:ascii="Arial" w:hAnsi="Arial" w:cs="Arial"/>
-          <w:sz w:val="16"/>
-          <w:szCs w:val="16"/>
-          <w:lang w:val="es-ES_tradnl"/>
-        </w:rPr>
-      </w:pPr>
-      <w:bookmarkStart w:id="0" w:name="_GoBack"/>
-      <w:bookmarkEnd w:id="0"/>
-    </w:p>
     <w:p>
       <w:pPr>
         <w:tabs>
@@ -3080,6 +2196,8 @@
           <w:lang w:val="es-ES_tradnl"/>
         </w:rPr>
       </w:pPr>
+      <w:bookmarkStart w:id="0" w:name="_GoBack"/>
+      <w:bookmarkEnd w:id="0"/>
       <w:r>
         <w:rPr>
           <w:rFonts w:ascii="Arial" w:hAnsi="Arial" w:cs="Arial"/>
@@ -4985,7 +4103,7 @@
 </file>
 
 <file path=customXml/itemProps1.xml><?xml version="1.0" encoding="utf-8"?>
-<ds:datastoreItem xmlns:ds="http://schemas.openxmlformats.org/officeDocument/2006/customXml" ds:itemID="{72FE0502-8C8D-4AAA-BCE3-014DBD255CE5}">
+<ds:datastoreItem xmlns:ds="http://schemas.openxmlformats.org/officeDocument/2006/customXml" ds:itemID="{85A5C131-66F5-4CEC-B4EB-B0F5E4DE0157}">
   <ds:schemaRefs>
     <ds:schemaRef ds:uri="http://schemas.openxmlformats.org/officeDocument/2006/bibliography"/>
   </ds:schemaRefs>

</xml_diff>